<commit_message>
Functional Dependencies, Canonical Cover & Normalization
</commit_message>
<xml_diff>
--- a/relational_DB.docx
+++ b/relational_DB.docx
@@ -44,8 +44,6 @@
         </w:rPr>
         <w:t>Link of ER diagram:</w:t>
       </w:r>
-      <w:bookmarkStart w:id="0" w:name="_GoBack"/>
-      <w:bookmarkEnd w:id="0"/>
     </w:p>
     <w:p>
       <w:pPr>
@@ -175,7 +173,6 @@
         </w:rPr>
         <w:t xml:space="preserve">email, </w:t>
       </w:r>
-      <w:proofErr w:type="spellStart"/>
       <w:r>
         <w:rPr>
           <w:lang w:val="en-US"/>
@@ -188,7 +185,6 @@
         </w:rPr>
         <w:t>Number</w:t>
       </w:r>
-      <w:proofErr w:type="spellEnd"/>
       <w:r>
         <w:rPr>
           <w:lang w:val="en-US"/>
@@ -272,6 +268,12 @@
         <w:rPr>
           <w:lang w:val="en-US"/>
         </w:rPr>
+        <w:t>, balance</w:t>
+      </w:r>
+      <w:r>
+        <w:rPr>
+          <w:lang w:val="en-US"/>
+        </w:rPr>
         <w:t>)</w:t>
       </w:r>
     </w:p>
@@ -287,7 +289,7 @@
           <w:b/>
           <w:lang w:val="en-US"/>
         </w:rPr>
-        <w:t>Employee</w:t>
+        <w:t>Applicant</w:t>
       </w:r>
       <w:r>
         <w:rPr>
@@ -421,7 +423,7 @@
           <w:b/>
           <w:lang w:val="en-US"/>
         </w:rPr>
-        <w:t>Employee</w:t>
+        <w:t>Applicant</w:t>
       </w:r>
       <w:r>
         <w:rPr>
@@ -643,19 +645,210 @@
         <w:rPr>
           <w:lang w:val="en-US"/>
         </w:rPr>
+        <w:t>,</w:t>
+      </w:r>
+      <w:r>
+        <w:rPr>
+          <w:lang w:val="en-US"/>
+        </w:rPr>
+        <w:t xml:space="preserve"> </w:t>
+      </w:r>
+      <w:r>
+        <w:rPr>
+          <w:u w:val="single"/>
+          <w:lang w:val="en-US"/>
+        </w:rPr>
+        <w:t>expireDate</w:t>
+      </w:r>
+      <w:r>
+        <w:rPr>
+          <w:lang w:val="en-US"/>
+        </w:rPr>
+        <w:t>,</w:t>
+      </w:r>
+      <w:r>
+        <w:rPr>
+          <w:lang w:val="en-US"/>
+        </w:rPr>
+        <w:t xml:space="preserve"> </w:t>
+      </w:r>
+      <w:r>
+        <w:rPr>
+          <w:lang w:val="en-US"/>
+        </w:rPr>
+        <w:t>userU</w:t>
+      </w:r>
+      <w:r>
+        <w:rPr>
+          <w:lang w:val="en-US"/>
+        </w:rPr>
+        <w:t xml:space="preserve">serName, </w:t>
+      </w:r>
+      <w:r>
+        <w:rPr>
+          <w:lang w:val="en-US"/>
+        </w:rPr>
+        <w:t>CCBNumber)</w:t>
+      </w:r>
+    </w:p>
+    <w:p>
+      <w:pPr>
+        <w:spacing w:line="360" w:lineRule="auto"/>
+        <w:rPr>
+          <w:lang w:val="en-US"/>
+        </w:rPr>
+      </w:pPr>
+      <w:r>
+        <w:rPr>
+          <w:i/>
+          <w:lang w:val="en-US"/>
+        </w:rPr>
+        <w:t>Foreign Key</w:t>
+      </w:r>
+      <w:r>
+        <w:rPr>
+          <w:lang w:val="en-US"/>
+        </w:rPr>
+        <w:t xml:space="preserve"> (</w:t>
+      </w:r>
+      <w:r>
+        <w:rPr>
+          <w:lang w:val="en-US"/>
+        </w:rPr>
+        <w:t>userU</w:t>
+      </w:r>
+      <w:r>
+        <w:rPr>
+          <w:lang w:val="en-US"/>
+        </w:rPr>
+        <w:t>serName) From entity User (userName)</w:t>
+      </w:r>
+    </w:p>
+    <w:p>
+      <w:pPr>
+        <w:spacing w:line="360" w:lineRule="auto"/>
+        <w:rPr>
+          <w:lang w:val="en-US"/>
+        </w:rPr>
+      </w:pPr>
+      <w:r>
+        <w:rPr>
+          <w:b/>
+          <w:lang w:val="en-US"/>
+        </w:rPr>
+        <w:t>PADInfo</w:t>
+      </w:r>
+      <w:r>
+        <w:rPr>
+          <w:lang w:val="en-US"/>
+        </w:rPr>
+        <w:t xml:space="preserve"> (</w:t>
+      </w:r>
+      <w:r>
+        <w:rPr>
+          <w:u w:val="single"/>
+          <w:lang w:val="en-US"/>
+        </w:rPr>
+        <w:t>accountNumber</w:t>
+      </w:r>
+      <w:r>
+        <w:rPr>
+          <w:lang w:val="en-US"/>
+        </w:rPr>
         <w:t xml:space="preserve">, </w:t>
       </w:r>
       <w:r>
         <w:rPr>
           <w:lang w:val="en-US"/>
         </w:rPr>
-        <w:t>userU</w:t>
-      </w:r>
-      <w:r>
-        <w:rPr>
-          <w:lang w:val="en-US"/>
-        </w:rPr>
-        <w:t>serName</w:t>
+        <w:t xml:space="preserve">userUserName, </w:t>
+      </w:r>
+      <w:r>
+        <w:rPr>
+          <w:lang w:val="en-US"/>
+        </w:rPr>
+        <w:t>instituteNumber</w:t>
+      </w:r>
+      <w:r>
+        <w:rPr>
+          <w:lang w:val="en-US"/>
+        </w:rPr>
+        <w:t>)</w:t>
+      </w:r>
+    </w:p>
+    <w:p>
+      <w:pPr>
+        <w:spacing w:line="360" w:lineRule="auto"/>
+        <w:rPr>
+          <w:lang w:val="en-US"/>
+        </w:rPr>
+      </w:pPr>
+      <w:r>
+        <w:rPr>
+          <w:i/>
+          <w:lang w:val="en-US"/>
+        </w:rPr>
+        <w:t>Foreign Key</w:t>
+      </w:r>
+      <w:r>
+        <w:rPr>
+          <w:lang w:val="en-US"/>
+        </w:rPr>
+        <w:t xml:space="preserve"> (</w:t>
+      </w:r>
+      <w:r>
+        <w:rPr>
+          <w:lang w:val="en-US"/>
+        </w:rPr>
+        <w:t>userUserName</w:t>
+      </w:r>
+      <w:r>
+        <w:rPr>
+          <w:lang w:val="en-US"/>
+        </w:rPr>
+        <w:t>) From entity User (userName)</w:t>
+      </w:r>
+    </w:p>
+    <w:p>
+      <w:pPr>
+        <w:spacing w:line="360" w:lineRule="auto"/>
+        <w:rPr>
+          <w:lang w:val="en-US"/>
+        </w:rPr>
+      </w:pPr>
+      <w:r>
+        <w:rPr>
+          <w:b/>
+          <w:lang w:val="en-US"/>
+        </w:rPr>
+        <w:t>PAD</w:t>
+      </w:r>
+      <w:r>
+        <w:rPr>
+          <w:b/>
+          <w:lang w:val="en-US"/>
+        </w:rPr>
+        <w:t>Branch</w:t>
+      </w:r>
+      <w:r>
+        <w:rPr>
+          <w:lang w:val="en-US"/>
+        </w:rPr>
+        <w:t xml:space="preserve"> (</w:t>
+      </w:r>
+      <w:r>
+        <w:rPr>
+          <w:u w:val="single"/>
+          <w:lang w:val="en-US"/>
+        </w:rPr>
+        <w:t>PADA</w:t>
+      </w:r>
+      <w:r>
+        <w:rPr>
+          <w:u w:val="single"/>
+          <w:lang w:val="en-US"/>
+        </w:rPr>
+        <w:t>ccountNumber</w:t>
       </w:r>
       <w:r>
         <w:rPr>
@@ -667,7 +860,13 @@
         <w:rPr>
           <w:lang w:val="en-US"/>
         </w:rPr>
-        <w:t>expireDate, CCBNumber)</w:t>
+        <w:t>branchNumber</w:t>
+      </w:r>
+      <w:r>
+        <w:rPr>
+          <w:lang w:val="en-US"/>
+        </w:rPr>
+        <w:t>)</w:t>
       </w:r>
     </w:p>
     <w:p>
@@ -694,19 +893,393 @@
         <w:rPr>
           <w:lang w:val="en-US"/>
         </w:rPr>
-        <w:t>userU</w:t>
-      </w:r>
-      <w:r>
-        <w:rPr>
-          <w:lang w:val="en-US"/>
-        </w:rPr>
-        <w:t xml:space="preserve">serName) From entity </w:t>
-      </w:r>
-      <w:r>
-        <w:rPr>
-          <w:lang w:val="en-US"/>
-        </w:rPr>
-        <w:t>User</w:t>
+        <w:t>PADA</w:t>
+      </w:r>
+      <w:r>
+        <w:rPr>
+          <w:lang w:val="en-US"/>
+        </w:rPr>
+        <w:t>ccountNumber</w:t>
+      </w:r>
+      <w:r>
+        <w:rPr>
+          <w:lang w:val="en-US"/>
+        </w:rPr>
+        <w:t xml:space="preserve">) From entity </w:t>
+      </w:r>
+      <w:r>
+        <w:rPr>
+          <w:lang w:val="en-US"/>
+        </w:rPr>
+        <w:t>PAD</w:t>
+      </w:r>
+      <w:r>
+        <w:rPr>
+          <w:lang w:val="en-US"/>
+        </w:rPr>
+        <w:t>Info</w:t>
+      </w:r>
+      <w:r>
+        <w:rPr>
+          <w:lang w:val="en-US"/>
+        </w:rPr>
+        <w:t xml:space="preserve"> (</w:t>
+      </w:r>
+      <w:r>
+        <w:rPr>
+          <w:lang w:val="en-US"/>
+        </w:rPr>
+        <w:t>accountNumber</w:t>
+      </w:r>
+      <w:bookmarkStart w:id="0" w:name="_GoBack"/>
+      <w:bookmarkEnd w:id="0"/>
+      <w:r>
+        <w:rPr>
+          <w:lang w:val="en-US"/>
+        </w:rPr>
+        <w:t>)</w:t>
+      </w:r>
+    </w:p>
+    <w:p>
+      <w:pPr>
+        <w:spacing w:line="360" w:lineRule="auto"/>
+        <w:rPr>
+          <w:lang w:val="en-US"/>
+        </w:rPr>
+      </w:pPr>
+      <w:r>
+        <w:rPr>
+          <w:b/>
+          <w:lang w:val="en-US"/>
+        </w:rPr>
+        <w:t>Applicant</w:t>
+      </w:r>
+      <w:r>
+        <w:rPr>
+          <w:b/>
+          <w:lang w:val="en-US"/>
+        </w:rPr>
+        <w:t>Balane</w:t>
+      </w:r>
+      <w:r>
+        <w:rPr>
+          <w:lang w:val="en-US"/>
+        </w:rPr>
+        <w:t xml:space="preserve"> </w:t>
+      </w:r>
+      <w:r>
+        <w:rPr>
+          <w:lang w:val="en-US"/>
+        </w:rPr>
+        <w:t>(</w:t>
+      </w:r>
+      <w:r>
+        <w:rPr>
+          <w:u w:val="single"/>
+          <w:lang w:val="en-US"/>
+        </w:rPr>
+        <w:t>applicant</w:t>
+      </w:r>
+      <w:r>
+        <w:rPr>
+          <w:u w:val="single"/>
+          <w:lang w:val="en-US"/>
+        </w:rPr>
+        <w:t>UserName</w:t>
+      </w:r>
+      <w:r>
+        <w:rPr>
+          <w:lang w:val="en-US"/>
+        </w:rPr>
+        <w:t xml:space="preserve">, </w:t>
+      </w:r>
+      <w:r>
+        <w:rPr>
+          <w:lang w:val="en-US"/>
+        </w:rPr>
+        <w:t>balance</w:t>
+      </w:r>
+      <w:r>
+        <w:rPr>
+          <w:lang w:val="en-US"/>
+        </w:rPr>
+        <w:t>)</w:t>
+      </w:r>
+    </w:p>
+    <w:p>
+      <w:pPr>
+        <w:spacing w:line="360" w:lineRule="auto"/>
+        <w:rPr>
+          <w:lang w:val="en-US"/>
+        </w:rPr>
+      </w:pPr>
+      <w:r>
+        <w:rPr>
+          <w:i/>
+          <w:lang w:val="en-US"/>
+        </w:rPr>
+        <w:t>Foreign Key</w:t>
+      </w:r>
+      <w:r>
+        <w:rPr>
+          <w:lang w:val="en-US"/>
+        </w:rPr>
+        <w:t xml:space="preserve"> (employeeUserName) From entity Employee (userName)</w:t>
+      </w:r>
+    </w:p>
+    <w:p>
+      <w:pPr>
+        <w:spacing w:line="360" w:lineRule="auto"/>
+        <w:rPr>
+          <w:lang w:val="en-US"/>
+        </w:rPr>
+      </w:pPr>
+      <w:r>
+        <w:rPr>
+          <w:b/>
+          <w:lang w:val="en-US"/>
+        </w:rPr>
+        <w:t>Payment</w:t>
+      </w:r>
+      <w:r>
+        <w:rPr>
+          <w:lang w:val="en-US"/>
+        </w:rPr>
+        <w:t xml:space="preserve"> (</w:t>
+      </w:r>
+      <w:r>
+        <w:rPr>
+          <w:u w:val="single"/>
+          <w:lang w:val="en-US"/>
+        </w:rPr>
+        <w:t>cardNumber</w:t>
+      </w:r>
+      <w:r>
+        <w:rPr>
+          <w:lang w:val="en-US"/>
+        </w:rPr>
+        <w:t xml:space="preserve">, </w:t>
+      </w:r>
+      <w:r>
+        <w:rPr>
+          <w:u w:val="single"/>
+          <w:lang w:val="en-US"/>
+        </w:rPr>
+        <w:t>paymentDate</w:t>
+      </w:r>
+      <w:r>
+        <w:rPr>
+          <w:lang w:val="en-US"/>
+        </w:rPr>
+        <w:t>, amount)</w:t>
+      </w:r>
+    </w:p>
+    <w:p>
+      <w:pPr>
+        <w:spacing w:line="360" w:lineRule="auto"/>
+        <w:rPr>
+          <w:lang w:val="en-US"/>
+        </w:rPr>
+      </w:pPr>
+      <w:r>
+        <w:rPr>
+          <w:i/>
+          <w:lang w:val="en-US"/>
+        </w:rPr>
+        <w:t>Foreign Key</w:t>
+      </w:r>
+      <w:r>
+        <w:rPr>
+          <w:lang w:val="en-US"/>
+        </w:rPr>
+        <w:t xml:space="preserve"> (</w:t>
+      </w:r>
+      <w:r>
+        <w:rPr>
+          <w:u w:val="single"/>
+          <w:lang w:val="en-US"/>
+        </w:rPr>
+        <w:t>cardNumber</w:t>
+      </w:r>
+      <w:r>
+        <w:rPr>
+          <w:lang w:val="en-US"/>
+        </w:rPr>
+        <w:t xml:space="preserve">) From entity </w:t>
+      </w:r>
+      <w:r>
+        <w:rPr>
+          <w:lang w:val="en-US"/>
+        </w:rPr>
+        <w:t>CreditCardInfo</w:t>
+      </w:r>
+      <w:r>
+        <w:rPr>
+          <w:lang w:val="en-US"/>
+        </w:rPr>
+        <w:t>/PADInfo</w:t>
+      </w:r>
+      <w:r>
+        <w:rPr>
+          <w:lang w:val="en-US"/>
+        </w:rPr>
+        <w:t xml:space="preserve"> (</w:t>
+      </w:r>
+      <w:r>
+        <w:rPr>
+          <w:lang w:val="en-US"/>
+        </w:rPr>
+        <w:t>CCNumber/accountNumber</w:t>
+      </w:r>
+      <w:r>
+        <w:rPr>
+          <w:lang w:val="en-US"/>
+        </w:rPr>
+        <w:t>)</w:t>
+      </w:r>
+    </w:p>
+    <w:p>
+      <w:pPr>
+        <w:spacing w:line="360" w:lineRule="auto"/>
+        <w:rPr>
+          <w:lang w:val="en-US"/>
+        </w:rPr>
+      </w:pPr>
+    </w:p>
+    <w:p>
+      <w:pPr>
+        <w:spacing w:line="360" w:lineRule="auto"/>
+        <w:rPr>
+          <w:b/>
+          <w:lang w:val="en-US"/>
+        </w:rPr>
+      </w:pPr>
+      <w:r>
+        <w:rPr>
+          <w:b/>
+          <w:lang w:val="en-US"/>
+        </w:rPr>
+        <w:t>Relationship</w:t>
+      </w:r>
+      <w:r>
+        <w:rPr>
+          <w:b/>
+          <w:lang w:val="en-US"/>
+        </w:rPr>
+        <w:t>:</w:t>
+      </w:r>
+    </w:p>
+    <w:p>
+      <w:pPr>
+        <w:spacing w:line="360" w:lineRule="auto"/>
+        <w:rPr>
+          <w:b/>
+          <w:lang w:val="en-US"/>
+        </w:rPr>
+      </w:pPr>
+    </w:p>
+    <w:p>
+      <w:pPr>
+        <w:spacing w:line="360" w:lineRule="auto"/>
+        <w:rPr>
+          <w:lang w:val="en-US"/>
+        </w:rPr>
+      </w:pPr>
+      <w:r>
+        <w:rPr>
+          <w:b/>
+          <w:lang w:val="en-US"/>
+        </w:rPr>
+        <w:t>SelectEmployerCategory</w:t>
+      </w:r>
+      <w:r>
+        <w:rPr>
+          <w:lang w:val="en-US"/>
+        </w:rPr>
+        <w:t xml:space="preserve"> (</w:t>
+      </w:r>
+      <w:r>
+        <w:rPr>
+          <w:u w:val="single"/>
+          <w:lang w:val="en-US"/>
+        </w:rPr>
+        <w:t>employerUserName</w:t>
+      </w:r>
+      <w:r>
+        <w:rPr>
+          <w:lang w:val="en-US"/>
+        </w:rPr>
+        <w:t xml:space="preserve">, </w:t>
+      </w:r>
+      <w:r>
+        <w:rPr>
+          <w:u w:val="single"/>
+          <w:lang w:val="en-US"/>
+        </w:rPr>
+        <w:t>startDate</w:t>
+      </w:r>
+      <w:r>
+        <w:rPr>
+          <w:lang w:val="en-US"/>
+        </w:rPr>
+        <w:t xml:space="preserve">, charge, </w:t>
+      </w:r>
+      <w:r>
+        <w:rPr>
+          <w:lang w:val="en-US"/>
+        </w:rPr>
+        <w:t>employerC</w:t>
+      </w:r>
+      <w:r>
+        <w:rPr>
+          <w:lang w:val="en-US"/>
+        </w:rPr>
+        <w:t>ategory</w:t>
+      </w:r>
+      <w:r>
+        <w:rPr>
+          <w:lang w:val="en-US"/>
+        </w:rPr>
+        <w:t>)</w:t>
+      </w:r>
+    </w:p>
+    <w:p>
+      <w:pPr>
+        <w:spacing w:line="360" w:lineRule="auto"/>
+        <w:rPr>
+          <w:lang w:val="en-US"/>
+        </w:rPr>
+      </w:pPr>
+      <w:r>
+        <w:rPr>
+          <w:i/>
+          <w:lang w:val="en-US"/>
+        </w:rPr>
+        <w:t>Foreign Key</w:t>
+      </w:r>
+      <w:r>
+        <w:rPr>
+          <w:lang w:val="en-US"/>
+        </w:rPr>
+        <w:t xml:space="preserve"> (employe</w:t>
+      </w:r>
+      <w:r>
+        <w:rPr>
+          <w:lang w:val="en-US"/>
+        </w:rPr>
+        <w:t>r</w:t>
+      </w:r>
+      <w:r>
+        <w:rPr>
+          <w:lang w:val="en-US"/>
+        </w:rPr>
+        <w:t>UserName) From entity Employe</w:t>
+      </w:r>
+      <w:r>
+        <w:rPr>
+          <w:lang w:val="en-US"/>
+        </w:rPr>
+        <w:t>r</w:t>
       </w:r>
       <w:r>
         <w:rPr>
@@ -724,10 +1297,85 @@
       </w:pPr>
       <w:r>
         <w:rPr>
-          <w:b/>
-          <w:lang w:val="en-US"/>
-        </w:rPr>
-        <w:t>PADInfo</w:t>
+          <w:i/>
+          <w:lang w:val="en-US"/>
+        </w:rPr>
+        <w:t>Foreign Key</w:t>
+      </w:r>
+      <w:r>
+        <w:rPr>
+          <w:lang w:val="en-US"/>
+        </w:rPr>
+        <w:t xml:space="preserve"> (employerCategory) From entity EmployerCategory (</w:t>
+      </w:r>
+      <w:r>
+        <w:rPr>
+          <w:lang w:val="en-US"/>
+        </w:rPr>
+        <w:t>category</w:t>
+      </w:r>
+      <w:r>
+        <w:rPr>
+          <w:lang w:val="en-US"/>
+        </w:rPr>
+        <w:t>)</w:t>
+      </w:r>
+    </w:p>
+    <w:p>
+      <w:pPr>
+        <w:spacing w:line="360" w:lineRule="auto"/>
+        <w:rPr>
+          <w:lang w:val="en-US"/>
+        </w:rPr>
+      </w:pPr>
+      <w:r>
+        <w:rPr>
+          <w:lang w:val="en-US"/>
+        </w:rPr>
+        <w:t xml:space="preserve">Many-to-one: An employer can have only one category on a specific date, a category can be taken by many </w:t>
+      </w:r>
+      <w:proofErr w:type="gramStart"/>
+      <w:r>
+        <w:rPr>
+          <w:lang w:val="en-US"/>
+        </w:rPr>
+        <w:t>employer</w:t>
+      </w:r>
+      <w:proofErr w:type="gramEnd"/>
+      <w:r>
+        <w:rPr>
+          <w:lang w:val="en-US"/>
+        </w:rPr>
+        <w:t>.</w:t>
+      </w:r>
+    </w:p>
+    <w:p>
+      <w:pPr>
+        <w:spacing w:line="360" w:lineRule="auto"/>
+        <w:rPr>
+          <w:lang w:val="en-US"/>
+        </w:rPr>
+      </w:pPr>
+      <w:r>
+        <w:rPr>
+          <w:b/>
+          <w:lang w:val="en-US"/>
+        </w:rPr>
+        <w:t>Select</w:t>
+      </w:r>
+      <w:r>
+        <w:rPr>
+          <w:b/>
+          <w:lang w:val="en-US"/>
+        </w:rPr>
+        <w:t>Applicant</w:t>
+      </w:r>
+      <w:r>
+        <w:rPr>
+          <w:b/>
+          <w:lang w:val="en-US"/>
+        </w:rPr>
+        <w:t>Category</w:t>
       </w:r>
       <w:r>
         <w:rPr>
@@ -740,7 +1388,14 @@
           <w:u w:val="single"/>
           <w:lang w:val="en-US"/>
         </w:rPr>
-        <w:t>accountNumber</w:t>
+        <w:t>applicant</w:t>
+      </w:r>
+      <w:r>
+        <w:rPr>
+          <w:u w:val="single"/>
+          <w:lang w:val="en-US"/>
+        </w:rPr>
+        <w:t>UserName</w:t>
       </w:r>
       <w:r>
         <w:rPr>
@@ -750,9 +1405,193 @@
       </w:r>
       <w:r>
         <w:rPr>
-          <w:lang w:val="en-US"/>
-        </w:rPr>
-        <w:t>userUserName</w:t>
+          <w:u w:val="single"/>
+          <w:lang w:val="en-US"/>
+        </w:rPr>
+        <w:t>startDate</w:t>
+      </w:r>
+      <w:r>
+        <w:rPr>
+          <w:lang w:val="en-US"/>
+        </w:rPr>
+        <w:t xml:space="preserve">, charge, </w:t>
+      </w:r>
+      <w:r>
+        <w:rPr>
+          <w:lang w:val="en-US"/>
+        </w:rPr>
+        <w:t>applicant</w:t>
+      </w:r>
+      <w:r>
+        <w:rPr>
+          <w:lang w:val="en-US"/>
+        </w:rPr>
+        <w:t>Category)</w:t>
+      </w:r>
+    </w:p>
+    <w:p>
+      <w:pPr>
+        <w:spacing w:line="360" w:lineRule="auto"/>
+        <w:rPr>
+          <w:lang w:val="en-US"/>
+        </w:rPr>
+      </w:pPr>
+      <w:r>
+        <w:rPr>
+          <w:i/>
+          <w:lang w:val="en-US"/>
+        </w:rPr>
+        <w:t>Foreign Key</w:t>
+      </w:r>
+      <w:r>
+        <w:rPr>
+          <w:lang w:val="en-US"/>
+        </w:rPr>
+        <w:t xml:space="preserve"> (</w:t>
+      </w:r>
+      <w:r>
+        <w:rPr>
+          <w:lang w:val="en-US"/>
+        </w:rPr>
+        <w:t>applicant</w:t>
+      </w:r>
+      <w:r>
+        <w:rPr>
+          <w:lang w:val="en-US"/>
+        </w:rPr>
+        <w:t xml:space="preserve">UserName) From entity </w:t>
+      </w:r>
+      <w:r>
+        <w:rPr>
+          <w:lang w:val="en-US"/>
+        </w:rPr>
+        <w:t>Applicant</w:t>
+      </w:r>
+      <w:r>
+        <w:rPr>
+          <w:lang w:val="en-US"/>
+        </w:rPr>
+        <w:t xml:space="preserve"> (userName)</w:t>
+      </w:r>
+    </w:p>
+    <w:p>
+      <w:pPr>
+        <w:spacing w:line="360" w:lineRule="auto"/>
+        <w:rPr>
+          <w:lang w:val="en-US"/>
+        </w:rPr>
+      </w:pPr>
+      <w:r>
+        <w:rPr>
+          <w:i/>
+          <w:lang w:val="en-US"/>
+        </w:rPr>
+        <w:t>Foreign Key</w:t>
+      </w:r>
+      <w:r>
+        <w:rPr>
+          <w:lang w:val="en-US"/>
+        </w:rPr>
+        <w:t xml:space="preserve"> (</w:t>
+      </w:r>
+      <w:r>
+        <w:rPr>
+          <w:lang w:val="en-US"/>
+        </w:rPr>
+        <w:t>applicant</w:t>
+      </w:r>
+      <w:r>
+        <w:rPr>
+          <w:lang w:val="en-US"/>
+        </w:rPr>
+        <w:t xml:space="preserve">Category) From entity </w:t>
+      </w:r>
+      <w:r>
+        <w:rPr>
+          <w:lang w:val="en-US"/>
+        </w:rPr>
+        <w:t>Applicant</w:t>
+      </w:r>
+      <w:r>
+        <w:rPr>
+          <w:lang w:val="en-US"/>
+        </w:rPr>
+        <w:t>Category (category)</w:t>
+      </w:r>
+    </w:p>
+    <w:p>
+      <w:pPr>
+        <w:spacing w:line="360" w:lineRule="auto"/>
+        <w:rPr>
+          <w:lang w:val="en-US"/>
+        </w:rPr>
+      </w:pPr>
+      <w:r>
+        <w:rPr>
+          <w:lang w:val="en-US"/>
+        </w:rPr>
+        <w:t xml:space="preserve">Many-to-one: An </w:t>
+      </w:r>
+      <w:r>
+        <w:rPr>
+          <w:lang w:val="en-US"/>
+        </w:rPr>
+        <w:t>applicant</w:t>
+      </w:r>
+      <w:r>
+        <w:rPr>
+          <w:lang w:val="en-US"/>
+        </w:rPr>
+        <w:t xml:space="preserve"> can have only one category on a specific date, a category can be taken by many </w:t>
+      </w:r>
+      <w:proofErr w:type="gramStart"/>
+      <w:r>
+        <w:rPr>
+          <w:lang w:val="en-US"/>
+        </w:rPr>
+        <w:t>applicant</w:t>
+      </w:r>
+      <w:proofErr w:type="gramEnd"/>
+      <w:r>
+        <w:rPr>
+          <w:lang w:val="en-US"/>
+        </w:rPr>
+        <w:t>.</w:t>
+      </w:r>
+    </w:p>
+    <w:p>
+      <w:pPr>
+        <w:spacing w:line="360" w:lineRule="auto"/>
+        <w:rPr>
+          <w:lang w:val="en-US"/>
+        </w:rPr>
+      </w:pPr>
+      <w:r>
+        <w:rPr>
+          <w:b/>
+          <w:lang w:val="en-US"/>
+        </w:rPr>
+        <w:t>Apply</w:t>
+      </w:r>
+      <w:r>
+        <w:rPr>
+          <w:lang w:val="en-US"/>
+        </w:rPr>
+        <w:t xml:space="preserve"> (</w:t>
+      </w:r>
+      <w:r>
+        <w:rPr>
+          <w:u w:val="single"/>
+          <w:lang w:val="en-US"/>
+        </w:rPr>
+        <w:t>applicant</w:t>
+      </w:r>
+      <w:r>
+        <w:rPr>
+          <w:u w:val="single"/>
+          <w:lang w:val="en-US"/>
+        </w:rPr>
+        <w:t>UserName</w:t>
       </w:r>
       <w:r>
         <w:rPr>
@@ -762,9 +1601,22 @@
       </w:r>
       <w:r>
         <w:rPr>
-          <w:lang w:val="en-US"/>
-        </w:rPr>
-        <w:t>instituteNumber, branchNumber</w:t>
+          <w:u w:val="single"/>
+          <w:lang w:val="en-US"/>
+        </w:rPr>
+        <w:t>jobID</w:t>
+      </w:r>
+      <w:r>
+        <w:rPr>
+          <w:lang w:val="en-US"/>
+        </w:rPr>
+        <w:t xml:space="preserve">, </w:t>
+      </w:r>
+      <w:r>
+        <w:rPr>
+          <w:lang w:val="en-US"/>
+        </w:rPr>
+        <w:t>applicationStatus, applicationDate</w:t>
       </w:r>
       <w:r>
         <w:rPr>
@@ -797,28 +1649,52 @@
         <w:rPr>
           <w:lang w:val="en-US"/>
         </w:rPr>
-        <w:t>userUserName</w:t>
-      </w:r>
-      <w:r>
-        <w:rPr>
-          <w:lang w:val="en-US"/>
-        </w:rPr>
-        <w:t>) From entity User (userName)</w:t>
-      </w:r>
-    </w:p>
-    <w:p>
-      <w:pPr>
-        <w:spacing w:line="360" w:lineRule="auto"/>
-        <w:rPr>
-          <w:lang w:val="en-US"/>
-        </w:rPr>
-      </w:pPr>
-      <w:r>
-        <w:rPr>
-          <w:b/>
-          <w:lang w:val="en-US"/>
-        </w:rPr>
-        <w:t>EmployeeBalane</w:t>
+        <w:t>applicantUserName</w:t>
+      </w:r>
+      <w:r>
+        <w:rPr>
+          <w:lang w:val="en-US"/>
+        </w:rPr>
+        <w:t xml:space="preserve">) From entity </w:t>
+      </w:r>
+      <w:r>
+        <w:rPr>
+          <w:lang w:val="en-US"/>
+        </w:rPr>
+        <w:t>Applicant</w:t>
+      </w:r>
+      <w:r>
+        <w:rPr>
+          <w:lang w:val="en-US"/>
+        </w:rPr>
+        <w:t xml:space="preserve"> (userName)</w:t>
+      </w:r>
+    </w:p>
+    <w:p>
+      <w:pPr>
+        <w:spacing w:line="360" w:lineRule="auto"/>
+        <w:rPr>
+          <w:lang w:val="en-US"/>
+        </w:rPr>
+      </w:pPr>
+      <w:r>
+        <w:rPr>
+          <w:i/>
+          <w:lang w:val="en-US"/>
+        </w:rPr>
+        <w:t>Foreign Key</w:t>
+      </w:r>
+      <w:r>
+        <w:rPr>
+          <w:lang w:val="en-US"/>
+        </w:rPr>
+        <w:t xml:space="preserve"> (jobID) From entity </w:t>
+      </w:r>
+      <w:r>
+        <w:rPr>
+          <w:lang w:val="en-US"/>
+        </w:rPr>
+        <w:t>Job</w:t>
       </w:r>
       <w:r>
         <w:rPr>
@@ -828,22 +1704,9 @@
       </w:r>
       <w:r>
         <w:rPr>
-          <w:u w:val="single"/>
-          <w:lang w:val="en-US"/>
-        </w:rPr>
-        <w:t>employeeUserName</w:t>
-      </w:r>
-      <w:r>
-        <w:rPr>
-          <w:lang w:val="en-US"/>
-        </w:rPr>
-        <w:t xml:space="preserve">, </w:t>
-      </w:r>
-      <w:r>
-        <w:rPr>
-          <w:lang w:val="en-US"/>
-        </w:rPr>
-        <w:t>balance</w:t>
+          <w:lang w:val="en-US"/>
+        </w:rPr>
+        <w:t>jobID</w:t>
       </w:r>
       <w:r>
         <w:rPr>
@@ -861,744 +1724,53 @@
       </w:pPr>
       <w:r>
         <w:rPr>
-          <w:i/>
-          <w:lang w:val="en-US"/>
-        </w:rPr>
-        <w:t>Foreign Key</w:t>
-      </w:r>
-      <w:r>
-        <w:rPr>
-          <w:lang w:val="en-US"/>
-        </w:rPr>
-        <w:t xml:space="preserve"> (employeeUserName) From entity </w:t>
-      </w:r>
-      <w:r>
-        <w:rPr>
-          <w:lang w:val="en-US"/>
-        </w:rPr>
-        <w:t>Employee</w:t>
-      </w:r>
-      <w:r>
-        <w:rPr>
-          <w:lang w:val="en-US"/>
-        </w:rPr>
-        <w:t xml:space="preserve"> (userName)</w:t>
-      </w:r>
-    </w:p>
-    <w:p>
-      <w:pPr>
-        <w:spacing w:line="360" w:lineRule="auto"/>
-        <w:rPr>
-          <w:lang w:val="en-US"/>
-        </w:rPr>
-      </w:pPr>
-      <w:r>
-        <w:rPr>
-          <w:b/>
-          <w:lang w:val="en-US"/>
-        </w:rPr>
-        <w:t>Payment</w:t>
-      </w:r>
-      <w:r>
-        <w:rPr>
-          <w:lang w:val="en-US"/>
-        </w:rPr>
-        <w:t xml:space="preserve"> (</w:t>
-      </w:r>
-      <w:r>
-        <w:rPr>
-          <w:u w:val="single"/>
-          <w:lang w:val="en-US"/>
-        </w:rPr>
-        <w:t>cardNumber</w:t>
-      </w:r>
-      <w:r>
-        <w:rPr>
-          <w:lang w:val="en-US"/>
-        </w:rPr>
-        <w:t xml:space="preserve">, </w:t>
-      </w:r>
-      <w:r>
-        <w:rPr>
-          <w:u w:val="single"/>
-          <w:lang w:val="en-US"/>
-        </w:rPr>
-        <w:t>paymentDate</w:t>
-      </w:r>
-      <w:r>
-        <w:rPr>
-          <w:lang w:val="en-US"/>
-        </w:rPr>
-        <w:t>, amount)</w:t>
-      </w:r>
-    </w:p>
-    <w:p>
-      <w:pPr>
-        <w:spacing w:line="360" w:lineRule="auto"/>
-        <w:rPr>
-          <w:lang w:val="en-US"/>
-        </w:rPr>
-      </w:pPr>
-      <w:r>
-        <w:rPr>
-          <w:i/>
-          <w:lang w:val="en-US"/>
-        </w:rPr>
-        <w:t>Foreign Key</w:t>
-      </w:r>
-      <w:r>
-        <w:rPr>
-          <w:lang w:val="en-US"/>
-        </w:rPr>
-        <w:t xml:space="preserve"> (</w:t>
-      </w:r>
-      <w:r>
-        <w:rPr>
-          <w:u w:val="single"/>
-          <w:lang w:val="en-US"/>
-        </w:rPr>
-        <w:t>cardNumber</w:t>
-      </w:r>
-      <w:r>
-        <w:rPr>
-          <w:lang w:val="en-US"/>
-        </w:rPr>
-        <w:t xml:space="preserve">) From entity </w:t>
-      </w:r>
-      <w:r>
-        <w:rPr>
-          <w:lang w:val="en-US"/>
-        </w:rPr>
-        <w:t>CreditCardInfo</w:t>
-      </w:r>
-      <w:r>
-        <w:rPr>
-          <w:lang w:val="en-US"/>
-        </w:rPr>
-        <w:t>/PADInfo</w:t>
-      </w:r>
-      <w:r>
-        <w:rPr>
-          <w:lang w:val="en-US"/>
-        </w:rPr>
-        <w:t xml:space="preserve"> (</w:t>
-      </w:r>
-      <w:r>
-        <w:rPr>
-          <w:lang w:val="en-US"/>
-        </w:rPr>
-        <w:t>CCNumber/accountNumber</w:t>
-      </w:r>
-      <w:r>
-        <w:rPr>
-          <w:lang w:val="en-US"/>
-        </w:rPr>
-        <w:t>)</w:t>
-      </w:r>
-    </w:p>
-    <w:p>
-      <w:pPr>
-        <w:spacing w:line="360" w:lineRule="auto"/>
-        <w:rPr>
-          <w:lang w:val="en-US"/>
-        </w:rPr>
-      </w:pPr>
-    </w:p>
-    <w:p>
-      <w:pPr>
-        <w:spacing w:line="360" w:lineRule="auto"/>
-        <w:rPr>
-          <w:b/>
-          <w:lang w:val="en-US"/>
-        </w:rPr>
-      </w:pPr>
-      <w:r>
-        <w:rPr>
-          <w:b/>
-          <w:lang w:val="en-US"/>
-        </w:rPr>
-        <w:t>Relationship</w:t>
-      </w:r>
-      <w:r>
-        <w:rPr>
-          <w:b/>
-          <w:lang w:val="en-US"/>
-        </w:rPr>
-        <w:t>:</w:t>
-      </w:r>
-    </w:p>
-    <w:p>
-      <w:pPr>
-        <w:spacing w:line="360" w:lineRule="auto"/>
-        <w:rPr>
-          <w:b/>
-          <w:lang w:val="en-US"/>
-        </w:rPr>
-      </w:pPr>
-    </w:p>
-    <w:p>
-      <w:pPr>
-        <w:spacing w:line="360" w:lineRule="auto"/>
-        <w:rPr>
-          <w:lang w:val="en-US"/>
-        </w:rPr>
-      </w:pPr>
-      <w:r>
-        <w:rPr>
-          <w:b/>
-          <w:lang w:val="en-US"/>
-        </w:rPr>
-        <w:t>SelectEmployerCategory</w:t>
-      </w:r>
-      <w:r>
-        <w:rPr>
-          <w:lang w:val="en-US"/>
-        </w:rPr>
-        <w:t xml:space="preserve"> (</w:t>
-      </w:r>
-      <w:r>
-        <w:rPr>
-          <w:u w:val="single"/>
-          <w:lang w:val="en-US"/>
-        </w:rPr>
-        <w:t>employerUserName</w:t>
-      </w:r>
-      <w:r>
-        <w:rPr>
-          <w:lang w:val="en-US"/>
-        </w:rPr>
-        <w:t xml:space="preserve">, </w:t>
-      </w:r>
-      <w:r>
-        <w:rPr>
-          <w:u w:val="single"/>
-          <w:lang w:val="en-US"/>
-        </w:rPr>
-        <w:t>startDate</w:t>
-      </w:r>
-      <w:r>
-        <w:rPr>
-          <w:lang w:val="en-US"/>
-        </w:rPr>
-        <w:t xml:space="preserve">, charge, </w:t>
-      </w:r>
-      <w:r>
-        <w:rPr>
-          <w:lang w:val="en-US"/>
-        </w:rPr>
-        <w:t>employerC</w:t>
-      </w:r>
-      <w:r>
-        <w:rPr>
-          <w:lang w:val="en-US"/>
-        </w:rPr>
-        <w:t>ategory</w:t>
-      </w:r>
-      <w:r>
-        <w:rPr>
-          <w:lang w:val="en-US"/>
-        </w:rPr>
-        <w:t>)</w:t>
-      </w:r>
-    </w:p>
-    <w:p>
-      <w:pPr>
-        <w:spacing w:line="360" w:lineRule="auto"/>
-        <w:rPr>
-          <w:lang w:val="en-US"/>
-        </w:rPr>
-      </w:pPr>
-      <w:r>
-        <w:rPr>
-          <w:i/>
-          <w:lang w:val="en-US"/>
-        </w:rPr>
-        <w:t>Foreign Key</w:t>
-      </w:r>
-      <w:r>
-        <w:rPr>
-          <w:lang w:val="en-US"/>
-        </w:rPr>
-        <w:t xml:space="preserve"> (employe</w:t>
-      </w:r>
-      <w:r>
-        <w:rPr>
-          <w:lang w:val="en-US"/>
-        </w:rPr>
-        <w:t>r</w:t>
-      </w:r>
-      <w:r>
-        <w:rPr>
-          <w:lang w:val="en-US"/>
-        </w:rPr>
-        <w:t>UserName) From entity Employe</w:t>
-      </w:r>
-      <w:r>
-        <w:rPr>
-          <w:lang w:val="en-US"/>
-        </w:rPr>
-        <w:t>r</w:t>
-      </w:r>
-      <w:r>
-        <w:rPr>
-          <w:lang w:val="en-US"/>
-        </w:rPr>
-        <w:t xml:space="preserve"> (userName)</w:t>
-      </w:r>
-    </w:p>
-    <w:p>
-      <w:pPr>
-        <w:spacing w:line="360" w:lineRule="auto"/>
-        <w:rPr>
-          <w:lang w:val="en-US"/>
-        </w:rPr>
-      </w:pPr>
-      <w:r>
-        <w:rPr>
-          <w:i/>
-          <w:lang w:val="en-US"/>
-        </w:rPr>
-        <w:t>Foreign Key</w:t>
-      </w:r>
-      <w:r>
-        <w:rPr>
-          <w:lang w:val="en-US"/>
-        </w:rPr>
-        <w:t xml:space="preserve"> (employerCategory) From entity </w:t>
-      </w:r>
-      <w:r>
-        <w:rPr>
-          <w:lang w:val="en-US"/>
-        </w:rPr>
-        <w:t>E</w:t>
-      </w:r>
-      <w:r>
-        <w:rPr>
-          <w:lang w:val="en-US"/>
-        </w:rPr>
-        <w:t>mployerCategory</w:t>
-      </w:r>
-      <w:r>
-        <w:rPr>
-          <w:lang w:val="en-US"/>
-        </w:rPr>
-        <w:t xml:space="preserve"> </w:t>
-      </w:r>
-      <w:r>
-        <w:rPr>
-          <w:lang w:val="en-US"/>
-        </w:rPr>
-        <w:t>(</w:t>
-      </w:r>
-      <w:r>
-        <w:rPr>
-          <w:lang w:val="en-US"/>
-        </w:rPr>
-        <w:t>category</w:t>
-      </w:r>
-      <w:r>
-        <w:rPr>
-          <w:lang w:val="en-US"/>
-        </w:rPr>
-        <w:t>)</w:t>
-      </w:r>
-    </w:p>
-    <w:p>
-      <w:pPr>
-        <w:spacing w:line="360" w:lineRule="auto"/>
-        <w:rPr>
-          <w:lang w:val="en-US"/>
-        </w:rPr>
-      </w:pPr>
-      <w:r>
-        <w:rPr>
-          <w:lang w:val="en-US"/>
-        </w:rPr>
-        <w:t xml:space="preserve">Many-to-one: An employer can have only one category on a specific date, a category can be taken by many </w:t>
+          <w:lang w:val="en-US"/>
+        </w:rPr>
+        <w:t xml:space="preserve">Many-to-Many: </w:t>
+      </w:r>
+      <w:r>
+        <w:rPr>
+          <w:lang w:val="en-US"/>
+        </w:rPr>
+        <w:t xml:space="preserve">An </w:t>
+      </w:r>
+      <w:r>
+        <w:rPr>
+          <w:lang w:val="en-US"/>
+        </w:rPr>
+        <w:t>applicant</w:t>
+      </w:r>
+      <w:r>
+        <w:rPr>
+          <w:lang w:val="en-US"/>
+        </w:rPr>
+        <w:t xml:space="preserve"> can apply for many </w:t>
       </w:r>
       <w:proofErr w:type="gramStart"/>
       <w:r>
         <w:rPr>
           <w:lang w:val="en-US"/>
         </w:rPr>
-        <w:t>employer</w:t>
+        <w:t>jobs,</w:t>
       </w:r>
       <w:proofErr w:type="gramEnd"/>
       <w:r>
         <w:rPr>
           <w:lang w:val="en-US"/>
         </w:rPr>
+        <w:t xml:space="preserve"> A job can have many application from different </w:t>
+      </w:r>
+      <w:r>
+        <w:rPr>
+          <w:lang w:val="en-US"/>
+        </w:rPr>
+        <w:t>applicant</w:t>
+      </w:r>
+      <w:r>
+        <w:rPr>
+          <w:lang w:val="en-US"/>
+        </w:rPr>
         <w:t>.</w:t>
-      </w:r>
-    </w:p>
-    <w:p>
-      <w:pPr>
-        <w:spacing w:line="360" w:lineRule="auto"/>
-        <w:rPr>
-          <w:lang w:val="en-US"/>
-        </w:rPr>
-      </w:pPr>
-      <w:r>
-        <w:rPr>
-          <w:b/>
-          <w:lang w:val="en-US"/>
-        </w:rPr>
-        <w:t>SelectEmploye</w:t>
-      </w:r>
-      <w:r>
-        <w:rPr>
-          <w:b/>
-          <w:lang w:val="en-US"/>
-        </w:rPr>
-        <w:t>e</w:t>
-      </w:r>
-      <w:r>
-        <w:rPr>
-          <w:b/>
-          <w:lang w:val="en-US"/>
-        </w:rPr>
-        <w:t>Category</w:t>
-      </w:r>
-      <w:r>
-        <w:rPr>
-          <w:lang w:val="en-US"/>
-        </w:rPr>
-        <w:t xml:space="preserve"> (</w:t>
-      </w:r>
-      <w:r>
-        <w:rPr>
-          <w:u w:val="single"/>
-          <w:lang w:val="en-US"/>
-        </w:rPr>
-        <w:t>employe</w:t>
-      </w:r>
-      <w:r>
-        <w:rPr>
-          <w:u w:val="single"/>
-          <w:lang w:val="en-US"/>
-        </w:rPr>
-        <w:t>e</w:t>
-      </w:r>
-      <w:r>
-        <w:rPr>
-          <w:u w:val="single"/>
-          <w:lang w:val="en-US"/>
-        </w:rPr>
-        <w:t>UserName</w:t>
-      </w:r>
-      <w:r>
-        <w:rPr>
-          <w:lang w:val="en-US"/>
-        </w:rPr>
-        <w:t xml:space="preserve">, </w:t>
-      </w:r>
-      <w:r>
-        <w:rPr>
-          <w:u w:val="single"/>
-          <w:lang w:val="en-US"/>
-        </w:rPr>
-        <w:t>startDate</w:t>
-      </w:r>
-      <w:r>
-        <w:rPr>
-          <w:lang w:val="en-US"/>
-        </w:rPr>
-        <w:t>, charge, employe</w:t>
-      </w:r>
-      <w:r>
-        <w:rPr>
-          <w:lang w:val="en-US"/>
-        </w:rPr>
-        <w:t>e</w:t>
-      </w:r>
-      <w:r>
-        <w:rPr>
-          <w:lang w:val="en-US"/>
-        </w:rPr>
-        <w:t>Category)</w:t>
-      </w:r>
-    </w:p>
-    <w:p>
-      <w:pPr>
-        <w:spacing w:line="360" w:lineRule="auto"/>
-        <w:rPr>
-          <w:lang w:val="en-US"/>
-        </w:rPr>
-      </w:pPr>
-      <w:r>
-        <w:rPr>
-          <w:i/>
-          <w:lang w:val="en-US"/>
-        </w:rPr>
-        <w:t>Foreign Key</w:t>
-      </w:r>
-      <w:r>
-        <w:rPr>
-          <w:lang w:val="en-US"/>
-        </w:rPr>
-        <w:t xml:space="preserve"> (employeeUserName) From entity Employee (userName)</w:t>
-      </w:r>
-    </w:p>
-    <w:p>
-      <w:pPr>
-        <w:spacing w:line="360" w:lineRule="auto"/>
-        <w:rPr>
-          <w:lang w:val="en-US"/>
-        </w:rPr>
-      </w:pPr>
-      <w:r>
-        <w:rPr>
-          <w:i/>
-          <w:lang w:val="en-US"/>
-        </w:rPr>
-        <w:t>Foreign Key</w:t>
-      </w:r>
-      <w:r>
-        <w:rPr>
-          <w:lang w:val="en-US"/>
-        </w:rPr>
-        <w:t xml:space="preserve"> (employe</w:t>
-      </w:r>
-      <w:r>
-        <w:rPr>
-          <w:lang w:val="en-US"/>
-        </w:rPr>
-        <w:t>e</w:t>
-      </w:r>
-      <w:r>
-        <w:rPr>
-          <w:lang w:val="en-US"/>
-        </w:rPr>
-        <w:t>Category) From entity Employe</w:t>
-      </w:r>
-      <w:r>
-        <w:rPr>
-          <w:lang w:val="en-US"/>
-        </w:rPr>
-        <w:t>e</w:t>
-      </w:r>
-      <w:r>
-        <w:rPr>
-          <w:lang w:val="en-US"/>
-        </w:rPr>
-        <w:t>Category (category)</w:t>
-      </w:r>
-    </w:p>
-    <w:p>
-      <w:pPr>
-        <w:spacing w:line="360" w:lineRule="auto"/>
-        <w:rPr>
-          <w:lang w:val="en-US"/>
-        </w:rPr>
-      </w:pPr>
-      <w:r>
-        <w:rPr>
-          <w:lang w:val="en-US"/>
-        </w:rPr>
-        <w:t>Many-to-one: An employe</w:t>
-      </w:r>
-      <w:r>
-        <w:rPr>
-          <w:lang w:val="en-US"/>
-        </w:rPr>
-        <w:t>e</w:t>
-      </w:r>
-      <w:r>
-        <w:rPr>
-          <w:lang w:val="en-US"/>
-        </w:rPr>
-        <w:t xml:space="preserve"> can have only one category on a specific date, a category can be taken by many </w:t>
-      </w:r>
-      <w:proofErr w:type="gramStart"/>
-      <w:r>
-        <w:rPr>
-          <w:lang w:val="en-US"/>
-        </w:rPr>
-        <w:t>employe</w:t>
-      </w:r>
-      <w:r>
-        <w:rPr>
-          <w:lang w:val="en-US"/>
-        </w:rPr>
-        <w:t>e</w:t>
-      </w:r>
-      <w:proofErr w:type="gramEnd"/>
-      <w:r>
-        <w:rPr>
-          <w:lang w:val="en-US"/>
-        </w:rPr>
-        <w:t>.</w:t>
-      </w:r>
-    </w:p>
-    <w:p>
-      <w:pPr>
-        <w:spacing w:line="360" w:lineRule="auto"/>
-        <w:rPr>
-          <w:lang w:val="en-US"/>
-        </w:rPr>
-      </w:pPr>
-      <w:r>
-        <w:rPr>
-          <w:b/>
-          <w:lang w:val="en-US"/>
-        </w:rPr>
-        <w:t>Apply</w:t>
-      </w:r>
-      <w:r>
-        <w:rPr>
-          <w:lang w:val="en-US"/>
-        </w:rPr>
-        <w:t xml:space="preserve"> (</w:t>
-      </w:r>
-      <w:r>
-        <w:rPr>
-          <w:u w:val="single"/>
-          <w:lang w:val="en-US"/>
-        </w:rPr>
-        <w:t>employeeUserName</w:t>
-      </w:r>
-      <w:r>
-        <w:rPr>
-          <w:lang w:val="en-US"/>
-        </w:rPr>
-        <w:t xml:space="preserve">, </w:t>
-      </w:r>
-      <w:r>
-        <w:rPr>
-          <w:u w:val="single"/>
-          <w:lang w:val="en-US"/>
-        </w:rPr>
-        <w:t>jobID</w:t>
-      </w:r>
-      <w:r>
-        <w:rPr>
-          <w:lang w:val="en-US"/>
-        </w:rPr>
-        <w:t xml:space="preserve">, </w:t>
-      </w:r>
-      <w:r>
-        <w:rPr>
-          <w:lang w:val="en-US"/>
-        </w:rPr>
-        <w:t>applicationStatus, applicationDate</w:t>
-      </w:r>
-      <w:r>
-        <w:rPr>
-          <w:lang w:val="en-US"/>
-        </w:rPr>
-        <w:t>)</w:t>
-      </w:r>
-    </w:p>
-    <w:p>
-      <w:pPr>
-        <w:spacing w:line="360" w:lineRule="auto"/>
-        <w:rPr>
-          <w:lang w:val="en-US"/>
-        </w:rPr>
-      </w:pPr>
-      <w:r>
-        <w:rPr>
-          <w:i/>
-          <w:lang w:val="en-US"/>
-        </w:rPr>
-        <w:t>Foreign Key</w:t>
-      </w:r>
-      <w:r>
-        <w:rPr>
-          <w:lang w:val="en-US"/>
-        </w:rPr>
-        <w:t xml:space="preserve"> (employeeUserName) From entity Employee (userName)</w:t>
-      </w:r>
-    </w:p>
-    <w:p>
-      <w:pPr>
-        <w:spacing w:line="360" w:lineRule="auto"/>
-        <w:rPr>
-          <w:lang w:val="en-US"/>
-        </w:rPr>
-      </w:pPr>
-      <w:r>
-        <w:rPr>
-          <w:i/>
-          <w:lang w:val="en-US"/>
-        </w:rPr>
-        <w:t>Foreign Key</w:t>
-      </w:r>
-      <w:r>
-        <w:rPr>
-          <w:lang w:val="en-US"/>
-        </w:rPr>
-        <w:t xml:space="preserve"> (</w:t>
-      </w:r>
-      <w:r>
-        <w:rPr>
-          <w:lang w:val="en-US"/>
-        </w:rPr>
-        <w:t>jobID</w:t>
-      </w:r>
-      <w:r>
-        <w:rPr>
-          <w:lang w:val="en-US"/>
-        </w:rPr>
-        <w:t xml:space="preserve">) From entity </w:t>
-      </w:r>
-      <w:r>
-        <w:rPr>
-          <w:lang w:val="en-US"/>
-        </w:rPr>
-        <w:t>Job</w:t>
-      </w:r>
-      <w:r>
-        <w:rPr>
-          <w:lang w:val="en-US"/>
-        </w:rPr>
-        <w:t xml:space="preserve"> (</w:t>
-      </w:r>
-      <w:r>
-        <w:rPr>
-          <w:lang w:val="en-US"/>
-        </w:rPr>
-        <w:t>jobID</w:t>
-      </w:r>
-      <w:r>
-        <w:rPr>
-          <w:lang w:val="en-US"/>
-        </w:rPr>
-        <w:t>)</w:t>
-      </w:r>
-    </w:p>
-    <w:p>
-      <w:pPr>
-        <w:spacing w:line="360" w:lineRule="auto"/>
-        <w:rPr>
-          <w:lang w:val="en-US"/>
-        </w:rPr>
-      </w:pPr>
-      <w:r>
-        <w:rPr>
-          <w:lang w:val="en-US"/>
-        </w:rPr>
-        <w:t xml:space="preserve">Many-to-Many: </w:t>
-      </w:r>
-      <w:r>
-        <w:rPr>
-          <w:lang w:val="en-US"/>
-        </w:rPr>
-        <w:t xml:space="preserve">An employee can apply for many </w:t>
-      </w:r>
-      <w:proofErr w:type="gramStart"/>
-      <w:r>
-        <w:rPr>
-          <w:lang w:val="en-US"/>
-        </w:rPr>
-        <w:t>jobs,</w:t>
-      </w:r>
-      <w:proofErr w:type="gramEnd"/>
-      <w:r>
-        <w:rPr>
-          <w:lang w:val="en-US"/>
-        </w:rPr>
-        <w:t xml:space="preserve"> A job can have many application from different employee.</w:t>
       </w:r>
     </w:p>
     <w:p>
@@ -2095,6 +2267,18 @@
       <w:shd w:val="clear" w:color="auto" w:fill="E1DFDD"/>
     </w:rPr>
   </w:style>
+  <w:style w:type="character" w:styleId="FollowedHyperlink">
+    <w:name w:val="FollowedHyperlink"/>
+    <w:basedOn w:val="DefaultParagraphFont"/>
+    <w:uiPriority w:val="99"/>
+    <w:semiHidden/>
+    <w:unhideWhenUsed/>
+    <w:rsid w:val="00CA429E"/>
+    <w:rPr>
+      <w:color w:val="954F72" w:themeColor="followedHyperlink"/>
+      <w:u w:val="single"/>
+    </w:rPr>
+  </w:style>
 </w:styles>
 </file>
 
@@ -2398,7 +2582,7 @@
 </file>
 
 <file path=customXml/itemProps1.xml><?xml version="1.0" encoding="utf-8"?>
-<ds:datastoreItem xmlns:ds="http://schemas.openxmlformats.org/officeDocument/2006/customXml" ds:itemID="{4E3F2BCB-0C02-FD47-93C0-E279D86AB888}">
+<ds:datastoreItem xmlns:ds="http://schemas.openxmlformats.org/officeDocument/2006/customXml" ds:itemID="{A27F2FBF-A899-C04C-A61F-F24B8EA7140C}">
   <ds:schemaRefs>
     <ds:schemaRef ds:uri="http://schemas.openxmlformats.org/officeDocument/2006/bibliography"/>
   </ds:schemaRefs>

</xml_diff>